<commit_message>
feat: pretty-print debug output for dicts and arrays
Add pp() and debug_data() helpers to config.py for readable debug output.
Dicts and lists are now formatted as indented JSON instead of single-line
repr() dumps, making payload inspection in logs much easier.

Changed files:
- config.py: added pp(), debug_data(), json import
- ble/worker.py: converted 5 payload dumps to use pp()/debug_data()

Usage in any module:
  debug_print(f"payload={pp(r.payload)}")
  debug_data("get_contacts result", r.payload)
</commit_message>
<xml_diff>
--- a/docs/MeshCore_GUI_Design.docx
+++ b/docs/MeshCore_GUI_Design.docx
@@ -88,7 +88,7 @@
           <w:sz w:val="32"/>
           <w:szCs w:val="32"/>
         </w:rPr>
-        <w:t>Design Document v5.5.2</w:t>
+        <w:t>Design Document v5.6.0</w:t>
       </w:r>
     </w:p>
     <w:p>
@@ -6485,7 +6485,7 @@
           <w:sz w:val="22"/>
           <w:szCs w:val="22"/>
         </w:rPr>
-        <w:t>Channel key loading handles BLE unreliability gracefully: cached keys are loaded first and protected from being overwritten by name-derived fallbacks. At startup, each channel gets 2 quick attempts. Channels that fail are added to a pending set and retried every 30 seconds in the background. Successfully loaded keys are immediately persisted to the cache.</w:t>
+        <w:t>Channel key loading handles BLE timing gracefully: cached keys are loaded first and protected from being overwritten by name-derived fallbacks. At startup, each channel gets 2 quick attempts. Channels that fail are added to a pending set and retried every 30 seconds in the background. Successfully loaded keys are immediately persisted to the cache.</w:t>
       </w:r>
     </w:p>
     <w:p>
@@ -8564,6 +8564,47 @@
                 <w:szCs w:val="20"/>
               </w:rPr>
               <w:t>Bugfix: Bot device name restoration after restart. Original device name was incorrectly stored as bot name on restart/crash, preventing proper name restoration</w:t>
+            </w:r>
+          </w:p>
+        </w:tc>
+      </w:tr>
+      <w:tr>
+        <w:tc>
+          <w:tcPr>
+            <w:tcW w:type="dxa" w:w="1199"/>
+          </w:tcPr>
+          <w:p>
+            <w:r>
+              <w:rPr>
+                <w:sz w:val="20"/>
+              </w:rPr>
+              <w:t>5.6.0</w:t>
+            </w:r>
+          </w:p>
+        </w:tc>
+        <w:tc>
+          <w:tcPr>
+            <w:tcW w:type="dxa" w:w="1401"/>
+          </w:tcPr>
+          <w:p>
+            <w:r>
+              <w:rPr>
+                <w:sz w:val="20"/>
+              </w:rPr>
+              <w:t>2026-02-09</w:t>
+            </w:r>
+          </w:p>
+        </w:tc>
+        <w:tc>
+          <w:tcPr>
+            <w:tcW w:type="dxa" w:w="6426"/>
+          </w:tcPr>
+          <w:p>
+            <w:r>
+              <w:rPr>
+                <w:sz w:val="20"/>
+              </w:rPr>
+              <w:t>SDK Event Race Condition Fix: patched meshcore SDK send() method to subscribe before sending BLE commands, eliminating ~2 minute startup delay on busy networks. Submitted as meshcore_py PR #52</w:t>
             </w:r>
           </w:p>
         </w:tc>

</xml_diff>